<commit_message>
Week 6 Java assignment
</commit_message>
<xml_diff>
--- a/Java-Week6_Final-Project.docx
+++ b/Java-Week6_Final-Project.docx
@@ -1352,6 +1352,7 @@
       <w:r>
         <w:rPr>
           <w:b/>
+          <w:noProof/>
           <w:szCs w:val="24"/>
         </w:rPr>
         <w:drawing>
@@ -1401,6 +1402,7 @@
       <w:r>
         <w:rPr>
           <w:b/>
+          <w:noProof/>
           <w:szCs w:val="24"/>
         </w:rPr>
         <w:drawing>
@@ -1450,13 +1452,14 @@
       <w:r>
         <w:rPr>
           <w:b/>
+          <w:noProof/>
           <w:szCs w:val="24"/>
         </w:rPr>
         <w:lastRenderedPageBreak/>
         <w:drawing>
-          <wp:inline distT="0" distB="0" distL="0" distR="0" wp14:anchorId="2D9FEA8B" wp14:editId="1BE6F373">
-            <wp:extent cx="5116226" cy="2790967"/>
-            <wp:effectExtent l="0" t="0" r="8255" b="9525"/>
+          <wp:inline distT="0" distB="0" distL="0" distR="0" wp14:anchorId="2D9FEA8B" wp14:editId="647E6057">
+            <wp:extent cx="5403934" cy="2947916"/>
+            <wp:effectExtent l="0" t="0" r="6350" b="5080"/>
             <wp:docPr id="4" name="Picture 4"/>
             <wp:cNvGraphicFramePr>
               <a:graphicFrameLocks xmlns:a="http://schemas.openxmlformats.org/drawingml/2006/main" noChangeAspect="1"/>
@@ -1477,7 +1480,7 @@
                   <pic:spPr>
                     <a:xfrm>
                       <a:off x="0" y="0"/>
-                      <a:ext cx="5118849" cy="2792398"/>
+                      <a:ext cx="5408979" cy="2950668"/>
                     </a:xfrm>
                     <a:prstGeom prst="rect">
                       <a:avLst/>
@@ -1523,6 +1526,7 @@
       <w:r>
         <w:rPr>
           <w:b/>
+          <w:noProof/>
           <w:szCs w:val="24"/>
         </w:rPr>
         <w:drawing>
@@ -1572,6 +1576,7 @@
       <w:r>
         <w:rPr>
           <w:b/>
+          <w:noProof/>
           <w:szCs w:val="24"/>
         </w:rPr>
         <w:lastRenderedPageBreak/>
@@ -1637,6 +1642,7 @@
       <w:r>
         <w:rPr>
           <w:b/>
+          <w:noProof/>
           <w:szCs w:val="24"/>
         </w:rPr>
         <w:drawing>
@@ -1686,6 +1692,7 @@
       <w:r>
         <w:rPr>
           <w:b/>
+          <w:noProof/>
           <w:szCs w:val="24"/>
         </w:rPr>
         <w:lastRenderedPageBreak/>
@@ -1751,6 +1758,7 @@
       <w:r>
         <w:rPr>
           <w:b/>
+          <w:noProof/>
           <w:szCs w:val="24"/>
         </w:rPr>
         <w:drawing>
@@ -1800,6 +1808,7 @@
       <w:r>
         <w:rPr>
           <w:b/>
+          <w:noProof/>
           <w:szCs w:val="24"/>
         </w:rPr>
         <w:lastRenderedPageBreak/>
@@ -1873,6 +1882,7 @@
       <w:r>
         <w:rPr>
           <w:b/>
+          <w:noProof/>
           <w:szCs w:val="24"/>
         </w:rPr>
         <w:drawing>

</xml_diff>